<commit_message>
modified:   Chapter7/Chpt7PP1/Chpt7PP1/main.c 	new file:   Chapter7/Chpt7PP1/Screen Shot 2013-10-26 at 7.52.36 PM.png 	modified:   Chapter7/RandyMcMillanChpt7.docx
</commit_message>
<xml_diff>
--- a/Chapter7/RandyMcMillanChpt7.docx
+++ b/Chapter7/RandyMcMillanChpt7.docx
@@ -1430,6 +1430,160 @@
         </w:rPr>
         <w:t xml:space="preserve">            </w:t>
       </w:r>
+      <w:r>
+        <w:rPr>
+          <w:rFonts w:ascii="Monaco" w:hAnsi="Monaco" w:cs="Monaco"/>
+          <w:color w:val="475B62"/>
+        </w:rPr>
+        <w:t>//</w:t>
+      </w:r>
+      <w:proofErr w:type="spellStart"/>
+      <w:proofErr w:type="gramStart"/>
+      <w:r>
+        <w:rPr>
+          <w:rFonts w:ascii="Monaco" w:hAnsi="Monaco" w:cs="Monaco"/>
+          <w:color w:val="475B62"/>
+        </w:rPr>
+        <w:t>printArray</w:t>
+      </w:r>
+      <w:proofErr w:type="spellEnd"/>
+      <w:r>
+        <w:rPr>
+          <w:rFonts w:ascii="Monaco" w:hAnsi="Monaco" w:cs="Monaco"/>
+          <w:color w:val="475B62"/>
+        </w:rPr>
+        <w:t>(</w:t>
+      </w:r>
+      <w:proofErr w:type="gramEnd"/>
+      <w:r>
+        <w:rPr>
+          <w:rFonts w:ascii="Monaco" w:hAnsi="Monaco" w:cs="Monaco"/>
+          <w:color w:val="475B62"/>
+        </w:rPr>
+        <w:t>);</w:t>
+      </w:r>
+    </w:p>
+    <w:p>
+      <w:pPr>
+        <w:widowControl w:val="0"/>
+        <w:tabs>
+          <w:tab w:val="left" w:pos="576"/>
+        </w:tabs>
+        <w:autoSpaceDE w:val="0"/>
+        <w:autoSpaceDN w:val="0"/>
+        <w:adjustRightInd w:val="0"/>
+        <w:spacing w:after="0"/>
+        <w:rPr>
+          <w:rFonts w:ascii="Monaco" w:hAnsi="Monaco" w:cs="Monaco"/>
+          <w:color w:val="708284"/>
+        </w:rPr>
+      </w:pPr>
+      <w:r>
+        <w:rPr>
+          <w:rFonts w:ascii="Monaco" w:hAnsi="Monaco" w:cs="Monaco"/>
+          <w:color w:val="708284"/>
+        </w:rPr>
+        <w:t xml:space="preserve">        }</w:t>
+      </w:r>
+    </w:p>
+    <w:p>
+      <w:pPr>
+        <w:widowControl w:val="0"/>
+        <w:tabs>
+          <w:tab w:val="left" w:pos="576"/>
+        </w:tabs>
+        <w:autoSpaceDE w:val="0"/>
+        <w:autoSpaceDN w:val="0"/>
+        <w:adjustRightInd w:val="0"/>
+        <w:spacing w:after="0"/>
+        <w:rPr>
+          <w:rFonts w:ascii="Monaco" w:hAnsi="Monaco" w:cs="Monaco"/>
+          <w:color w:val="708284"/>
+        </w:rPr>
+      </w:pPr>
+      <w:r>
+        <w:rPr>
+          <w:rFonts w:ascii="Monaco" w:hAnsi="Monaco" w:cs="Monaco"/>
+          <w:color w:val="708284"/>
+        </w:rPr>
+        <w:t xml:space="preserve">        </w:t>
+      </w:r>
+    </w:p>
+    <w:p>
+      <w:pPr>
+        <w:widowControl w:val="0"/>
+        <w:tabs>
+          <w:tab w:val="left" w:pos="576"/>
+        </w:tabs>
+        <w:autoSpaceDE w:val="0"/>
+        <w:autoSpaceDN w:val="0"/>
+        <w:adjustRightInd w:val="0"/>
+        <w:spacing w:after="0"/>
+        <w:rPr>
+          <w:rFonts w:ascii="Monaco" w:hAnsi="Monaco" w:cs="Monaco"/>
+          <w:color w:val="708284"/>
+        </w:rPr>
+      </w:pPr>
+      <w:r>
+        <w:rPr>
+          <w:rFonts w:ascii="Monaco" w:hAnsi="Monaco" w:cs="Monaco"/>
+          <w:color w:val="708284"/>
+        </w:rPr>
+        <w:t xml:space="preserve">    }</w:t>
+      </w:r>
+      <w:r>
+        <w:rPr>
+          <w:rFonts w:ascii="Monaco" w:hAnsi="Monaco" w:cs="Monaco"/>
+          <w:color w:val="475B62"/>
+        </w:rPr>
+        <w:t>//end for</w:t>
+      </w:r>
+    </w:p>
+    <w:p>
+      <w:pPr>
+        <w:widowControl w:val="0"/>
+        <w:tabs>
+          <w:tab w:val="left" w:pos="576"/>
+        </w:tabs>
+        <w:autoSpaceDE w:val="0"/>
+        <w:autoSpaceDN w:val="0"/>
+        <w:adjustRightInd w:val="0"/>
+        <w:spacing w:after="0"/>
+        <w:rPr>
+          <w:rFonts w:ascii="Monaco" w:hAnsi="Monaco" w:cs="Monaco"/>
+          <w:color w:val="708284"/>
+        </w:rPr>
+      </w:pPr>
+      <w:r>
+        <w:rPr>
+          <w:rFonts w:ascii="Monaco" w:hAnsi="Monaco" w:cs="Monaco"/>
+          <w:color w:val="708284"/>
+        </w:rPr>
+        <w:t xml:space="preserve">    </w:t>
+      </w:r>
+    </w:p>
+    <w:p>
+      <w:pPr>
+        <w:widowControl w:val="0"/>
+        <w:tabs>
+          <w:tab w:val="left" w:pos="576"/>
+        </w:tabs>
+        <w:autoSpaceDE w:val="0"/>
+        <w:autoSpaceDN w:val="0"/>
+        <w:adjustRightInd w:val="0"/>
+        <w:spacing w:after="0"/>
+        <w:rPr>
+          <w:rFonts w:ascii="Monaco" w:hAnsi="Monaco" w:cs="Monaco"/>
+          <w:color w:val="708284"/>
+        </w:rPr>
+      </w:pPr>
+      <w:r>
+        <w:rPr>
+          <w:rFonts w:ascii="Monaco" w:hAnsi="Monaco" w:cs="Monaco"/>
+          <w:color w:val="708284"/>
+        </w:rPr>
+        <w:t xml:space="preserve">    </w:t>
+      </w:r>
       <w:proofErr w:type="spellStart"/>
       <w:proofErr w:type="gramStart"/>
       <w:r>
@@ -1469,7 +1623,280 @@
           <w:rFonts w:ascii="Monaco" w:hAnsi="Monaco" w:cs="Monaco"/>
           <w:color w:val="708284"/>
         </w:rPr>
-        <w:t xml:space="preserve">        }</w:t>
+        <w:t xml:space="preserve">    </w:t>
+      </w:r>
+    </w:p>
+    <w:p>
+      <w:pPr>
+        <w:widowControl w:val="0"/>
+        <w:tabs>
+          <w:tab w:val="left" w:pos="576"/>
+        </w:tabs>
+        <w:autoSpaceDE w:val="0"/>
+        <w:autoSpaceDN w:val="0"/>
+        <w:adjustRightInd w:val="0"/>
+        <w:spacing w:after="0"/>
+        <w:rPr>
+          <w:rFonts w:ascii="Monaco" w:hAnsi="Monaco" w:cs="Monaco"/>
+          <w:color w:val="708284"/>
+        </w:rPr>
+      </w:pPr>
+      <w:r>
+        <w:rPr>
+          <w:rFonts w:ascii="Monaco" w:hAnsi="Monaco" w:cs="Monaco"/>
+          <w:color w:val="708284"/>
+        </w:rPr>
+        <w:t>}</w:t>
+      </w:r>
+    </w:p>
+    <w:p>
+      <w:pPr>
+        <w:widowControl w:val="0"/>
+        <w:tabs>
+          <w:tab w:val="left" w:pos="576"/>
+        </w:tabs>
+        <w:autoSpaceDE w:val="0"/>
+        <w:autoSpaceDN w:val="0"/>
+        <w:adjustRightInd w:val="0"/>
+        <w:spacing w:after="0"/>
+        <w:rPr>
+          <w:rFonts w:ascii="Monaco" w:hAnsi="Monaco" w:cs="Monaco"/>
+          <w:color w:val="708284"/>
+        </w:rPr>
+      </w:pPr>
+    </w:p>
+    <w:p>
+      <w:pPr>
+        <w:widowControl w:val="0"/>
+        <w:tabs>
+          <w:tab w:val="left" w:pos="576"/>
+        </w:tabs>
+        <w:autoSpaceDE w:val="0"/>
+        <w:autoSpaceDN w:val="0"/>
+        <w:adjustRightInd w:val="0"/>
+        <w:spacing w:after="0"/>
+        <w:rPr>
+          <w:rFonts w:ascii="Monaco" w:hAnsi="Monaco" w:cs="Monaco"/>
+          <w:color w:val="708284"/>
+        </w:rPr>
+      </w:pPr>
+    </w:p>
+    <w:p>
+      <w:pPr>
+        <w:widowControl w:val="0"/>
+        <w:tabs>
+          <w:tab w:val="left" w:pos="576"/>
+        </w:tabs>
+        <w:autoSpaceDE w:val="0"/>
+        <w:autoSpaceDN w:val="0"/>
+        <w:adjustRightInd w:val="0"/>
+        <w:spacing w:after="0"/>
+        <w:rPr>
+          <w:rFonts w:ascii="Monaco" w:hAnsi="Monaco" w:cs="Monaco"/>
+          <w:color w:val="708284"/>
+        </w:rPr>
+      </w:pPr>
+      <w:proofErr w:type="gramStart"/>
+      <w:r>
+        <w:rPr>
+          <w:rFonts w:ascii="Monaco" w:hAnsi="Monaco" w:cs="Monaco"/>
+          <w:color w:val="738A05"/>
+        </w:rPr>
+        <w:t>void</w:t>
+      </w:r>
+      <w:proofErr w:type="gramEnd"/>
+      <w:r>
+        <w:rPr>
+          <w:rFonts w:ascii="Monaco" w:hAnsi="Monaco" w:cs="Monaco"/>
+          <w:color w:val="708284"/>
+        </w:rPr>
+        <w:t xml:space="preserve"> </w:t>
+      </w:r>
+      <w:proofErr w:type="spellStart"/>
+      <w:r>
+        <w:rPr>
+          <w:rFonts w:ascii="Monaco" w:hAnsi="Monaco" w:cs="Monaco"/>
+          <w:color w:val="708284"/>
+        </w:rPr>
+        <w:t>printArray</w:t>
+      </w:r>
+      <w:proofErr w:type="spellEnd"/>
+      <w:r>
+        <w:rPr>
+          <w:rFonts w:ascii="Monaco" w:hAnsi="Monaco" w:cs="Monaco"/>
+          <w:color w:val="708284"/>
+        </w:rPr>
+        <w:t>(){</w:t>
+      </w:r>
+    </w:p>
+    <w:p>
+      <w:pPr>
+        <w:widowControl w:val="0"/>
+        <w:tabs>
+          <w:tab w:val="left" w:pos="576"/>
+        </w:tabs>
+        <w:autoSpaceDE w:val="0"/>
+        <w:autoSpaceDN w:val="0"/>
+        <w:adjustRightInd w:val="0"/>
+        <w:spacing w:after="0"/>
+        <w:rPr>
+          <w:rFonts w:ascii="Monaco" w:hAnsi="Monaco" w:cs="Monaco"/>
+          <w:color w:val="708284"/>
+        </w:rPr>
+      </w:pPr>
+    </w:p>
+    <w:p>
+      <w:pPr>
+        <w:widowControl w:val="0"/>
+        <w:tabs>
+          <w:tab w:val="left" w:pos="576"/>
+        </w:tabs>
+        <w:autoSpaceDE w:val="0"/>
+        <w:autoSpaceDN w:val="0"/>
+        <w:adjustRightInd w:val="0"/>
+        <w:spacing w:after="0"/>
+        <w:rPr>
+          <w:rFonts w:ascii="Monaco" w:hAnsi="Monaco" w:cs="Monaco"/>
+          <w:color w:val="708284"/>
+        </w:rPr>
+      </w:pPr>
+      <w:r>
+        <w:rPr>
+          <w:rFonts w:ascii="Monaco" w:hAnsi="Monaco" w:cs="Monaco"/>
+          <w:color w:val="708284"/>
+        </w:rPr>
+        <w:t xml:space="preserve">    </w:t>
+      </w:r>
+      <w:proofErr w:type="gramStart"/>
+      <w:r>
+        <w:rPr>
+          <w:rFonts w:ascii="Monaco" w:hAnsi="Monaco" w:cs="Monaco"/>
+          <w:color w:val="738A05"/>
+        </w:rPr>
+        <w:t>for</w:t>
+      </w:r>
+      <w:proofErr w:type="gramEnd"/>
+      <w:r>
+        <w:rPr>
+          <w:rFonts w:ascii="Monaco" w:hAnsi="Monaco" w:cs="Monaco"/>
+          <w:color w:val="708284"/>
+        </w:rPr>
+        <w:t xml:space="preserve"> (</w:t>
+      </w:r>
+      <w:proofErr w:type="spellStart"/>
+      <w:r>
+        <w:rPr>
+          <w:rFonts w:ascii="Monaco" w:hAnsi="Monaco" w:cs="Monaco"/>
+          <w:color w:val="738A05"/>
+        </w:rPr>
+        <w:t>int</w:t>
+      </w:r>
+      <w:proofErr w:type="spellEnd"/>
+      <w:r>
+        <w:rPr>
+          <w:rFonts w:ascii="Monaco" w:hAnsi="Monaco" w:cs="Monaco"/>
+          <w:color w:val="708284"/>
+        </w:rPr>
+        <w:t xml:space="preserve"> </w:t>
+      </w:r>
+      <w:proofErr w:type="spellStart"/>
+      <w:r>
+        <w:rPr>
+          <w:rFonts w:ascii="Monaco" w:hAnsi="Monaco" w:cs="Monaco"/>
+          <w:color w:val="708284"/>
+        </w:rPr>
+        <w:t>i</w:t>
+      </w:r>
+      <w:proofErr w:type="spellEnd"/>
+      <w:r>
+        <w:rPr>
+          <w:rFonts w:ascii="Monaco" w:hAnsi="Monaco" w:cs="Monaco"/>
+          <w:color w:val="708284"/>
+        </w:rPr>
+        <w:t>=</w:t>
+      </w:r>
+      <w:r>
+        <w:rPr>
+          <w:rFonts w:ascii="Monaco" w:hAnsi="Monaco" w:cs="Monaco"/>
+          <w:color w:val="259286"/>
+        </w:rPr>
+        <w:t>14</w:t>
+      </w:r>
+      <w:r>
+        <w:rPr>
+          <w:rFonts w:ascii="Monaco" w:hAnsi="Monaco" w:cs="Monaco"/>
+          <w:color w:val="708284"/>
+        </w:rPr>
+        <w:t xml:space="preserve">; </w:t>
+      </w:r>
+      <w:proofErr w:type="spellStart"/>
+      <w:r>
+        <w:rPr>
+          <w:rFonts w:ascii="Monaco" w:hAnsi="Monaco" w:cs="Monaco"/>
+          <w:color w:val="708284"/>
+        </w:rPr>
+        <w:t>i</w:t>
+      </w:r>
+      <w:proofErr w:type="spellEnd"/>
+      <w:r>
+        <w:rPr>
+          <w:rFonts w:ascii="Monaco" w:hAnsi="Monaco" w:cs="Monaco"/>
+          <w:color w:val="708284"/>
+        </w:rPr>
+        <w:t>&gt;=</w:t>
+      </w:r>
+      <w:r>
+        <w:rPr>
+          <w:rFonts w:ascii="Monaco" w:hAnsi="Monaco" w:cs="Monaco"/>
+          <w:color w:val="259286"/>
+        </w:rPr>
+        <w:t>0</w:t>
+      </w:r>
+      <w:r>
+        <w:rPr>
+          <w:rFonts w:ascii="Monaco" w:hAnsi="Monaco" w:cs="Monaco"/>
+          <w:color w:val="708284"/>
+        </w:rPr>
+        <w:t xml:space="preserve">; </w:t>
+      </w:r>
+      <w:proofErr w:type="spellStart"/>
+      <w:r>
+        <w:rPr>
+          <w:rFonts w:ascii="Monaco" w:hAnsi="Monaco" w:cs="Monaco"/>
+          <w:color w:val="708284"/>
+        </w:rPr>
+        <w:t>i</w:t>
+      </w:r>
+      <w:proofErr w:type="spellEnd"/>
+      <w:r>
+        <w:rPr>
+          <w:rFonts w:ascii="Monaco" w:hAnsi="Monaco" w:cs="Monaco"/>
+          <w:color w:val="708284"/>
+        </w:rPr>
+        <w:t>--) {</w:t>
+      </w:r>
+    </w:p>
+    <w:p>
+      <w:pPr>
+        <w:widowControl w:val="0"/>
+        <w:tabs>
+          <w:tab w:val="left" w:pos="576"/>
+        </w:tabs>
+        <w:autoSpaceDE w:val="0"/>
+        <w:autoSpaceDN w:val="0"/>
+        <w:adjustRightInd w:val="0"/>
+        <w:spacing w:after="0"/>
+        <w:rPr>
+          <w:rFonts w:ascii="Monaco" w:hAnsi="Monaco" w:cs="Monaco"/>
+          <w:color w:val="708284"/>
+        </w:rPr>
+      </w:pPr>
+      <w:r>
+        <w:rPr>
+          <w:rFonts w:ascii="Monaco" w:hAnsi="Monaco" w:cs="Monaco"/>
+          <w:color w:val="708284"/>
+        </w:rPr>
+        <w:t xml:space="preserve">    </w:t>
       </w:r>
     </w:p>
     <w:p>
@@ -1494,6 +1921,116 @@
         </w:rPr>
         <w:t xml:space="preserve">        </w:t>
       </w:r>
+      <w:proofErr w:type="spellStart"/>
+      <w:proofErr w:type="gramStart"/>
+      <w:r>
+        <w:rPr>
+          <w:rFonts w:ascii="Monaco" w:hAnsi="Monaco" w:cs="Monaco"/>
+          <w:color w:val="2176C7"/>
+        </w:rPr>
+        <w:t>printf</w:t>
+      </w:r>
+      <w:proofErr w:type="spellEnd"/>
+      <w:proofErr w:type="gramEnd"/>
+      <w:r>
+        <w:rPr>
+          <w:rFonts w:ascii="Monaco" w:hAnsi="Monaco" w:cs="Monaco"/>
+          <w:color w:val="708284"/>
+        </w:rPr>
+        <w:t>(</w:t>
+      </w:r>
+      <w:r>
+        <w:rPr>
+          <w:rFonts w:ascii="Monaco" w:hAnsi="Monaco" w:cs="Monaco"/>
+          <w:color w:val="259286"/>
+        </w:rPr>
+        <w:t>"array[%</w:t>
+      </w:r>
+      <w:proofErr w:type="spellStart"/>
+      <w:r>
+        <w:rPr>
+          <w:rFonts w:ascii="Monaco" w:hAnsi="Monaco" w:cs="Monaco"/>
+          <w:color w:val="259286"/>
+        </w:rPr>
+        <w:t>i</w:t>
+      </w:r>
+      <w:proofErr w:type="spellEnd"/>
+      <w:r>
+        <w:rPr>
+          <w:rFonts w:ascii="Monaco" w:hAnsi="Monaco" w:cs="Monaco"/>
+          <w:color w:val="259286"/>
+        </w:rPr>
+        <w:t>] = %lf\</w:t>
+      </w:r>
+      <w:proofErr w:type="spellStart"/>
+      <w:r>
+        <w:rPr>
+          <w:rFonts w:ascii="Monaco" w:hAnsi="Monaco" w:cs="Monaco"/>
+          <w:color w:val="259286"/>
+        </w:rPr>
+        <w:t>n"</w:t>
+      </w:r>
+      <w:r>
+        <w:rPr>
+          <w:rFonts w:ascii="Monaco" w:hAnsi="Monaco" w:cs="Monaco"/>
+          <w:color w:val="708284"/>
+        </w:rPr>
+        <w:t>,i,</w:t>
+      </w:r>
+      <w:r>
+        <w:rPr>
+          <w:rFonts w:ascii="Monaco" w:hAnsi="Monaco" w:cs="Monaco"/>
+          <w:color w:val="2176C7"/>
+        </w:rPr>
+        <w:t>array</w:t>
+      </w:r>
+      <w:proofErr w:type="spellEnd"/>
+      <w:r>
+        <w:rPr>
+          <w:rFonts w:ascii="Monaco" w:hAnsi="Monaco" w:cs="Monaco"/>
+          <w:color w:val="708284"/>
+        </w:rPr>
+        <w:t>[</w:t>
+      </w:r>
+      <w:proofErr w:type="spellStart"/>
+      <w:r>
+        <w:rPr>
+          <w:rFonts w:ascii="Monaco" w:hAnsi="Monaco" w:cs="Monaco"/>
+          <w:color w:val="708284"/>
+        </w:rPr>
+        <w:t>i</w:t>
+      </w:r>
+      <w:proofErr w:type="spellEnd"/>
+      <w:r>
+        <w:rPr>
+          <w:rFonts w:ascii="Monaco" w:hAnsi="Monaco" w:cs="Monaco"/>
+          <w:color w:val="708284"/>
+        </w:rPr>
+        <w:t>]);</w:t>
+      </w:r>
+    </w:p>
+    <w:p>
+      <w:pPr>
+        <w:widowControl w:val="0"/>
+        <w:tabs>
+          <w:tab w:val="left" w:pos="576"/>
+        </w:tabs>
+        <w:autoSpaceDE w:val="0"/>
+        <w:autoSpaceDN w:val="0"/>
+        <w:adjustRightInd w:val="0"/>
+        <w:spacing w:after="0"/>
+        <w:rPr>
+          <w:rFonts w:ascii="Monaco" w:hAnsi="Monaco" w:cs="Monaco"/>
+          <w:color w:val="708284"/>
+        </w:rPr>
+      </w:pPr>
+      <w:r>
+        <w:rPr>
+          <w:rFonts w:ascii="Monaco" w:hAnsi="Monaco" w:cs="Monaco"/>
+          <w:color w:val="708284"/>
+        </w:rPr>
+        <w:t xml:space="preserve">    </w:t>
+      </w:r>
     </w:p>
     <w:p>
       <w:pPr>
@@ -1540,77 +2077,6 @@
           <w:color w:val="708284"/>
         </w:rPr>
       </w:pPr>
-      <w:r>
-        <w:rPr>
-          <w:rFonts w:ascii="Monaco" w:hAnsi="Monaco" w:cs="Monaco"/>
-          <w:color w:val="708284"/>
-        </w:rPr>
-        <w:t xml:space="preserve">    </w:t>
-      </w:r>
-    </w:p>
-    <w:p>
-      <w:pPr>
-        <w:widowControl w:val="0"/>
-        <w:tabs>
-          <w:tab w:val="left" w:pos="576"/>
-        </w:tabs>
-        <w:autoSpaceDE w:val="0"/>
-        <w:autoSpaceDN w:val="0"/>
-        <w:adjustRightInd w:val="0"/>
-        <w:spacing w:after="0"/>
-        <w:rPr>
-          <w:rFonts w:ascii="Monaco" w:hAnsi="Monaco" w:cs="Monaco"/>
-          <w:color w:val="708284"/>
-        </w:rPr>
-      </w:pPr>
-      <w:r>
-        <w:rPr>
-          <w:rFonts w:ascii="Monaco" w:hAnsi="Monaco" w:cs="Monaco"/>
-          <w:color w:val="708284"/>
-        </w:rPr>
-        <w:t xml:space="preserve">    </w:t>
-      </w:r>
-      <w:proofErr w:type="spellStart"/>
-      <w:proofErr w:type="gramStart"/>
-      <w:r>
-        <w:rPr>
-          <w:rFonts w:ascii="Monaco" w:hAnsi="Monaco" w:cs="Monaco"/>
-          <w:color w:val="2176C7"/>
-        </w:rPr>
-        <w:t>printArray</w:t>
-      </w:r>
-      <w:proofErr w:type="spellEnd"/>
-      <w:proofErr w:type="gramEnd"/>
-      <w:r>
-        <w:rPr>
-          <w:rFonts w:ascii="Monaco" w:hAnsi="Monaco" w:cs="Monaco"/>
-          <w:color w:val="708284"/>
-        </w:rPr>
-        <w:t>();</w:t>
-      </w:r>
-    </w:p>
-    <w:p>
-      <w:pPr>
-        <w:widowControl w:val="0"/>
-        <w:tabs>
-          <w:tab w:val="left" w:pos="576"/>
-        </w:tabs>
-        <w:autoSpaceDE w:val="0"/>
-        <w:autoSpaceDN w:val="0"/>
-        <w:adjustRightInd w:val="0"/>
-        <w:spacing w:after="0"/>
-        <w:rPr>
-          <w:rFonts w:ascii="Monaco" w:hAnsi="Monaco" w:cs="Monaco"/>
-          <w:color w:val="708284"/>
-        </w:rPr>
-      </w:pPr>
-      <w:r>
-        <w:rPr>
-          <w:rFonts w:ascii="Monaco" w:hAnsi="Monaco" w:cs="Monaco"/>
-          <w:color w:val="708284"/>
-        </w:rPr>
-        <w:t xml:space="preserve">    </w:t>
-      </w:r>
     </w:p>
     <w:p>
       <w:pPr>
@@ -1647,456 +2113,36 @@
         <w:spacing w:after="0"/>
         <w:rPr>
           <w:rFonts w:ascii="Monaco" w:hAnsi="Monaco" w:cs="Monaco"/>
-          <w:color w:val="708284"/>
-        </w:rPr>
-      </w:pPr>
-    </w:p>
-    <w:p>
-      <w:pPr>
-        <w:widowControl w:val="0"/>
-        <w:tabs>
-          <w:tab w:val="left" w:pos="576"/>
-        </w:tabs>
-        <w:autoSpaceDE w:val="0"/>
-        <w:autoSpaceDN w:val="0"/>
-        <w:adjustRightInd w:val="0"/>
-        <w:spacing w:after="0"/>
-        <w:rPr>
-          <w:rFonts w:ascii="Monaco" w:hAnsi="Monaco" w:cs="Monaco"/>
-          <w:color w:val="708284"/>
-        </w:rPr>
-      </w:pPr>
-    </w:p>
-    <w:p>
-      <w:pPr>
-        <w:widowControl w:val="0"/>
-        <w:tabs>
-          <w:tab w:val="left" w:pos="576"/>
-        </w:tabs>
-        <w:autoSpaceDE w:val="0"/>
-        <w:autoSpaceDN w:val="0"/>
-        <w:adjustRightInd w:val="0"/>
-        <w:spacing w:after="0"/>
-        <w:rPr>
-          <w:rFonts w:ascii="Monaco" w:hAnsi="Monaco" w:cs="Monaco"/>
-          <w:color w:val="708284"/>
-        </w:rPr>
-      </w:pPr>
-      <w:proofErr w:type="gramStart"/>
-      <w:r>
-        <w:rPr>
-          <w:rFonts w:ascii="Monaco" w:hAnsi="Monaco" w:cs="Monaco"/>
-          <w:color w:val="738A05"/>
-        </w:rPr>
-        <w:t>void</w:t>
-      </w:r>
-      <w:proofErr w:type="gramEnd"/>
-      <w:r>
-        <w:rPr>
-          <w:rFonts w:ascii="Monaco" w:hAnsi="Monaco" w:cs="Monaco"/>
-          <w:color w:val="708284"/>
-        </w:rPr>
-        <w:t xml:space="preserve"> </w:t>
-      </w:r>
-      <w:proofErr w:type="spellStart"/>
-      <w:r>
-        <w:rPr>
-          <w:rFonts w:ascii="Monaco" w:hAnsi="Monaco" w:cs="Monaco"/>
-          <w:color w:val="708284"/>
-        </w:rPr>
-        <w:t>printArray</w:t>
-      </w:r>
-      <w:proofErr w:type="spellEnd"/>
-      <w:r>
-        <w:rPr>
-          <w:rFonts w:ascii="Monaco" w:hAnsi="Monaco" w:cs="Monaco"/>
-          <w:color w:val="708284"/>
-        </w:rPr>
-        <w:t>(){</w:t>
-      </w:r>
-    </w:p>
-    <w:p>
-      <w:pPr>
-        <w:widowControl w:val="0"/>
-        <w:tabs>
-          <w:tab w:val="left" w:pos="576"/>
-        </w:tabs>
-        <w:autoSpaceDE w:val="0"/>
-        <w:autoSpaceDN w:val="0"/>
-        <w:adjustRightInd w:val="0"/>
-        <w:spacing w:after="0"/>
-        <w:rPr>
-          <w:rFonts w:ascii="Monaco" w:hAnsi="Monaco" w:cs="Monaco"/>
-          <w:color w:val="708284"/>
-        </w:rPr>
-      </w:pPr>
-    </w:p>
-    <w:p>
-      <w:pPr>
-        <w:widowControl w:val="0"/>
-        <w:tabs>
-          <w:tab w:val="left" w:pos="576"/>
-        </w:tabs>
-        <w:autoSpaceDE w:val="0"/>
-        <w:autoSpaceDN w:val="0"/>
-        <w:adjustRightInd w:val="0"/>
-        <w:spacing w:after="0"/>
-        <w:rPr>
-          <w:rFonts w:ascii="Monaco" w:hAnsi="Monaco" w:cs="Monaco"/>
-          <w:color w:val="708284"/>
-        </w:rPr>
-      </w:pPr>
-      <w:r>
-        <w:rPr>
-          <w:rFonts w:ascii="Monaco" w:hAnsi="Monaco" w:cs="Monaco"/>
-          <w:color w:val="708284"/>
-        </w:rPr>
-        <w:t xml:space="preserve">    </w:t>
-      </w:r>
-      <w:proofErr w:type="gramStart"/>
-      <w:r>
-        <w:rPr>
-          <w:rFonts w:ascii="Monaco" w:hAnsi="Monaco" w:cs="Monaco"/>
-          <w:color w:val="738A05"/>
-        </w:rPr>
-        <w:t>for</w:t>
-      </w:r>
-      <w:proofErr w:type="gramEnd"/>
-      <w:r>
-        <w:rPr>
-          <w:rFonts w:ascii="Monaco" w:hAnsi="Monaco" w:cs="Monaco"/>
-          <w:color w:val="708284"/>
-        </w:rPr>
-        <w:t xml:space="preserve"> (</w:t>
-      </w:r>
-      <w:proofErr w:type="spellStart"/>
-      <w:r>
-        <w:rPr>
-          <w:rFonts w:ascii="Monaco" w:hAnsi="Monaco" w:cs="Monaco"/>
-          <w:color w:val="738A05"/>
-        </w:rPr>
-        <w:t>int</w:t>
-      </w:r>
-      <w:proofErr w:type="spellEnd"/>
-      <w:r>
-        <w:rPr>
-          <w:rFonts w:ascii="Monaco" w:hAnsi="Monaco" w:cs="Monaco"/>
-          <w:color w:val="708284"/>
-        </w:rPr>
-        <w:t xml:space="preserve"> </w:t>
-      </w:r>
-      <w:proofErr w:type="spellStart"/>
-      <w:r>
-        <w:rPr>
-          <w:rFonts w:ascii="Monaco" w:hAnsi="Monaco" w:cs="Monaco"/>
-          <w:color w:val="708284"/>
-        </w:rPr>
-        <w:t>i</w:t>
-      </w:r>
-      <w:proofErr w:type="spellEnd"/>
-      <w:r>
-        <w:rPr>
-          <w:rFonts w:ascii="Monaco" w:hAnsi="Monaco" w:cs="Monaco"/>
-          <w:color w:val="708284"/>
-        </w:rPr>
-        <w:t>=</w:t>
-      </w:r>
-      <w:r>
-        <w:rPr>
-          <w:rFonts w:ascii="Monaco" w:hAnsi="Monaco" w:cs="Monaco"/>
-          <w:color w:val="259286"/>
-        </w:rPr>
-        <w:t>14</w:t>
-      </w:r>
-      <w:r>
-        <w:rPr>
-          <w:rFonts w:ascii="Monaco" w:hAnsi="Monaco" w:cs="Monaco"/>
-          <w:color w:val="708284"/>
-        </w:rPr>
-        <w:t xml:space="preserve">; </w:t>
-      </w:r>
-      <w:proofErr w:type="spellStart"/>
-      <w:r>
-        <w:rPr>
-          <w:rFonts w:ascii="Monaco" w:hAnsi="Monaco" w:cs="Monaco"/>
-          <w:color w:val="708284"/>
-        </w:rPr>
-        <w:t>i</w:t>
-      </w:r>
-      <w:proofErr w:type="spellEnd"/>
-      <w:r>
-        <w:rPr>
-          <w:rFonts w:ascii="Monaco" w:hAnsi="Monaco" w:cs="Monaco"/>
-          <w:color w:val="708284"/>
-        </w:rPr>
-        <w:t>&gt;=</w:t>
-      </w:r>
-      <w:r>
-        <w:rPr>
-          <w:rFonts w:ascii="Monaco" w:hAnsi="Monaco" w:cs="Monaco"/>
-          <w:color w:val="259286"/>
-        </w:rPr>
-        <w:t>0</w:t>
-      </w:r>
-      <w:r>
-        <w:rPr>
-          <w:rFonts w:ascii="Monaco" w:hAnsi="Monaco" w:cs="Monaco"/>
-          <w:color w:val="708284"/>
-        </w:rPr>
-        <w:t xml:space="preserve">; </w:t>
-      </w:r>
-      <w:proofErr w:type="spellStart"/>
-      <w:r>
-        <w:rPr>
-          <w:rFonts w:ascii="Monaco" w:hAnsi="Monaco" w:cs="Monaco"/>
-          <w:color w:val="708284"/>
-        </w:rPr>
-        <w:t>i</w:t>
-      </w:r>
-      <w:proofErr w:type="spellEnd"/>
-      <w:r>
-        <w:rPr>
-          <w:rFonts w:ascii="Monaco" w:hAnsi="Monaco" w:cs="Monaco"/>
-          <w:color w:val="708284"/>
-        </w:rPr>
-        <w:t>--) {</w:t>
-      </w:r>
-    </w:p>
-    <w:p>
-      <w:pPr>
-        <w:widowControl w:val="0"/>
-        <w:tabs>
-          <w:tab w:val="left" w:pos="576"/>
-        </w:tabs>
-        <w:autoSpaceDE w:val="0"/>
-        <w:autoSpaceDN w:val="0"/>
-        <w:adjustRightInd w:val="0"/>
-        <w:spacing w:after="0"/>
-        <w:rPr>
-          <w:rFonts w:ascii="Monaco" w:hAnsi="Monaco" w:cs="Monaco"/>
-          <w:color w:val="708284"/>
-        </w:rPr>
-      </w:pPr>
-      <w:r>
-        <w:rPr>
-          <w:rFonts w:ascii="Monaco" w:hAnsi="Monaco" w:cs="Monaco"/>
-          <w:color w:val="708284"/>
-        </w:rPr>
-        <w:t xml:space="preserve">    </w:t>
-      </w:r>
-    </w:p>
-    <w:p>
-      <w:pPr>
-        <w:widowControl w:val="0"/>
-        <w:tabs>
-          <w:tab w:val="left" w:pos="576"/>
-        </w:tabs>
-        <w:autoSpaceDE w:val="0"/>
-        <w:autoSpaceDN w:val="0"/>
-        <w:adjustRightInd w:val="0"/>
-        <w:spacing w:after="0"/>
-        <w:rPr>
-          <w:rFonts w:ascii="Monaco" w:hAnsi="Monaco" w:cs="Monaco"/>
-          <w:color w:val="708284"/>
-        </w:rPr>
-      </w:pPr>
-      <w:r>
-        <w:rPr>
-          <w:rFonts w:ascii="Monaco" w:hAnsi="Monaco" w:cs="Monaco"/>
-          <w:color w:val="708284"/>
-        </w:rPr>
-        <w:t xml:space="preserve">        </w:t>
-      </w:r>
-      <w:proofErr w:type="spellStart"/>
-      <w:proofErr w:type="gramStart"/>
-      <w:r>
-        <w:rPr>
-          <w:rFonts w:ascii="Monaco" w:hAnsi="Monaco" w:cs="Monaco"/>
-          <w:color w:val="2176C7"/>
-        </w:rPr>
-        <w:t>printf</w:t>
-      </w:r>
-      <w:proofErr w:type="spellEnd"/>
-      <w:proofErr w:type="gramEnd"/>
-      <w:r>
-        <w:rPr>
-          <w:rFonts w:ascii="Monaco" w:hAnsi="Monaco" w:cs="Monaco"/>
-          <w:color w:val="708284"/>
-        </w:rPr>
-        <w:t>(</w:t>
-      </w:r>
-      <w:r>
-        <w:rPr>
-          <w:rFonts w:ascii="Monaco" w:hAnsi="Monaco" w:cs="Monaco"/>
-          <w:color w:val="259286"/>
-        </w:rPr>
-        <w:t>"array[%</w:t>
-      </w:r>
-      <w:proofErr w:type="spellStart"/>
-      <w:r>
-        <w:rPr>
-          <w:rFonts w:ascii="Monaco" w:hAnsi="Monaco" w:cs="Monaco"/>
-          <w:color w:val="259286"/>
-        </w:rPr>
-        <w:t>i</w:t>
-      </w:r>
-      <w:proofErr w:type="spellEnd"/>
-      <w:r>
-        <w:rPr>
-          <w:rFonts w:ascii="Monaco" w:hAnsi="Monaco" w:cs="Monaco"/>
-          <w:color w:val="259286"/>
-        </w:rPr>
-        <w:t>] = %lf\</w:t>
-      </w:r>
-      <w:proofErr w:type="spellStart"/>
-      <w:r>
-        <w:rPr>
-          <w:rFonts w:ascii="Monaco" w:hAnsi="Monaco" w:cs="Monaco"/>
-          <w:color w:val="259286"/>
-        </w:rPr>
-        <w:t>n"</w:t>
-      </w:r>
-      <w:r>
-        <w:rPr>
-          <w:rFonts w:ascii="Monaco" w:hAnsi="Monaco" w:cs="Monaco"/>
-          <w:color w:val="708284"/>
-        </w:rPr>
-        <w:t>,i,</w:t>
-      </w:r>
-      <w:r>
-        <w:rPr>
-          <w:rFonts w:ascii="Monaco" w:hAnsi="Monaco" w:cs="Monaco"/>
-          <w:color w:val="2176C7"/>
-        </w:rPr>
-        <w:t>array</w:t>
-      </w:r>
-      <w:proofErr w:type="spellEnd"/>
-      <w:r>
-        <w:rPr>
-          <w:rFonts w:ascii="Monaco" w:hAnsi="Monaco" w:cs="Monaco"/>
-          <w:color w:val="708284"/>
-        </w:rPr>
-        <w:t>[</w:t>
-      </w:r>
-      <w:proofErr w:type="spellStart"/>
-      <w:r>
-        <w:rPr>
-          <w:rFonts w:ascii="Monaco" w:hAnsi="Monaco" w:cs="Monaco"/>
-          <w:color w:val="708284"/>
-        </w:rPr>
-        <w:t>i</w:t>
-      </w:r>
-      <w:proofErr w:type="spellEnd"/>
-      <w:r>
-        <w:rPr>
-          <w:rFonts w:ascii="Monaco" w:hAnsi="Monaco" w:cs="Monaco"/>
-          <w:color w:val="708284"/>
-        </w:rPr>
-        <w:t>]);</w:t>
-      </w:r>
-    </w:p>
-    <w:p>
-      <w:pPr>
-        <w:widowControl w:val="0"/>
-        <w:tabs>
-          <w:tab w:val="left" w:pos="576"/>
-        </w:tabs>
-        <w:autoSpaceDE w:val="0"/>
-        <w:autoSpaceDN w:val="0"/>
-        <w:adjustRightInd w:val="0"/>
-        <w:spacing w:after="0"/>
-        <w:rPr>
-          <w:rFonts w:ascii="Monaco" w:hAnsi="Monaco" w:cs="Monaco"/>
-          <w:color w:val="708284"/>
-        </w:rPr>
-      </w:pPr>
-      <w:r>
-        <w:rPr>
-          <w:rFonts w:ascii="Monaco" w:hAnsi="Monaco" w:cs="Monaco"/>
-          <w:color w:val="708284"/>
-        </w:rPr>
-        <w:t xml:space="preserve">    </w:t>
-      </w:r>
-    </w:p>
-    <w:p>
-      <w:pPr>
-        <w:widowControl w:val="0"/>
-        <w:tabs>
-          <w:tab w:val="left" w:pos="576"/>
-        </w:tabs>
-        <w:autoSpaceDE w:val="0"/>
-        <w:autoSpaceDN w:val="0"/>
-        <w:adjustRightInd w:val="0"/>
-        <w:spacing w:after="0"/>
-        <w:rPr>
-          <w:rFonts w:ascii="Monaco" w:hAnsi="Monaco" w:cs="Monaco"/>
-          <w:color w:val="708284"/>
-        </w:rPr>
-      </w:pPr>
-      <w:r>
-        <w:rPr>
-          <w:rFonts w:ascii="Monaco" w:hAnsi="Monaco" w:cs="Monaco"/>
-          <w:color w:val="708284"/>
-        </w:rPr>
-        <w:t xml:space="preserve">    }</w:t>
-      </w:r>
-      <w:r>
-        <w:rPr>
-          <w:rFonts w:ascii="Monaco" w:hAnsi="Monaco" w:cs="Monaco"/>
           <w:color w:val="475B62"/>
         </w:rPr>
-        <w:t>//end for</w:t>
-      </w:r>
-    </w:p>
-    <w:p>
-      <w:pPr>
-        <w:widowControl w:val="0"/>
-        <w:tabs>
-          <w:tab w:val="left" w:pos="576"/>
-        </w:tabs>
-        <w:autoSpaceDE w:val="0"/>
-        <w:autoSpaceDN w:val="0"/>
-        <w:adjustRightInd w:val="0"/>
-        <w:spacing w:after="0"/>
-        <w:rPr>
-          <w:rFonts w:ascii="Monaco" w:hAnsi="Monaco" w:cs="Monaco"/>
-          <w:color w:val="708284"/>
-        </w:rPr>
-      </w:pPr>
-    </w:p>
-    <w:p>
-      <w:pPr>
-        <w:widowControl w:val="0"/>
-        <w:tabs>
-          <w:tab w:val="left" w:pos="576"/>
-        </w:tabs>
-        <w:autoSpaceDE w:val="0"/>
-        <w:autoSpaceDN w:val="0"/>
-        <w:adjustRightInd w:val="0"/>
-        <w:spacing w:after="0"/>
-        <w:rPr>
-          <w:rFonts w:ascii="Monaco" w:hAnsi="Monaco" w:cs="Monaco"/>
-          <w:color w:val="708284"/>
-        </w:rPr>
-      </w:pPr>
-      <w:r>
-        <w:rPr>
-          <w:rFonts w:ascii="Monaco" w:hAnsi="Monaco" w:cs="Monaco"/>
-          <w:color w:val="708284"/>
-        </w:rPr>
-        <w:t>}</w:t>
-      </w:r>
-    </w:p>
-    <w:p>
-      <w:r>
-        <w:rPr>
+      </w:pPr>
+    </w:p>
+    <w:p>
+      <w:pPr>
+        <w:widowControl w:val="0"/>
+        <w:tabs>
+          <w:tab w:val="left" w:pos="576"/>
+        </w:tabs>
+        <w:autoSpaceDE w:val="0"/>
+        <w:autoSpaceDN w:val="0"/>
+        <w:adjustRightInd w:val="0"/>
+        <w:spacing w:after="0"/>
+        <w:rPr>
+          <w:rFonts w:ascii="Monaco" w:hAnsi="Monaco" w:cs="Monaco"/>
+          <w:color w:val="475B62"/>
+        </w:rPr>
+      </w:pPr>
+      <w:r>
+        <w:rPr>
+          <w:rFonts w:ascii="Monaco" w:hAnsi="Monaco" w:cs="Monaco"/>
           <w:noProof/>
+          <w:color w:val="475B62"/>
         </w:rPr>
         <w:drawing>
           <wp:inline distT="0" distB="0" distL="0" distR="0">
-            <wp:extent cx="5486400" cy="8068945"/>
+            <wp:extent cx="5486400" cy="6994525"/>
             <wp:effectExtent l="25400" t="0" r="0" b="0"/>
-            <wp:docPr id="1" name="Picture 1" descr=":Chpt7PP1:Screen Shot 2013-10-26 at 7.37.17 PM.png"/>
+            <wp:docPr id="4" name="Picture 1" descr=":::Desktop:Screen Shot 2013-10-26 at 7.52.36 PM.png"/>
             <wp:cNvGraphicFramePr>
               <a:graphicFrameLocks xmlns:a="http://schemas.openxmlformats.org/drawingml/2006/main" noChangeAspect="1"/>
             </wp:cNvGraphicFramePr>
@@ -2104,7 +2150,7 @@
               <a:graphicData uri="http://schemas.openxmlformats.org/drawingml/2006/picture">
                 <pic:pic xmlns:pic="http://schemas.openxmlformats.org/drawingml/2006/picture">
                   <pic:nvPicPr>
-                    <pic:cNvPr id="0" name="Picture 1" descr=":Chpt7PP1:Screen Shot 2013-10-26 at 7.37.17 PM.png"/>
+                    <pic:cNvPr id="0" name="Picture 1" descr=":::Desktop:Screen Shot 2013-10-26 at 7.52.36 PM.png"/>
                     <pic:cNvPicPr>
                       <a:picLocks noChangeAspect="1" noChangeArrowheads="1"/>
                     </pic:cNvPicPr>
@@ -2119,7 +2165,7 @@
                   <pic:spPr bwMode="auto">
                     <a:xfrm>
                       <a:off x="0" y="0"/>
-                      <a:ext cx="5486400" cy="8068945"/>
+                      <a:ext cx="5486400" cy="6994525"/>
                     </a:xfrm>
                     <a:prstGeom prst="rect">
                       <a:avLst/>
@@ -2138,6 +2184,102 @@
           </wp:inline>
         </w:drawing>
       </w:r>
+    </w:p>
+    <w:p>
+      <w:pPr>
+        <w:widowControl w:val="0"/>
+        <w:tabs>
+          <w:tab w:val="left" w:pos="576"/>
+        </w:tabs>
+        <w:autoSpaceDE w:val="0"/>
+        <w:autoSpaceDN w:val="0"/>
+        <w:adjustRightInd w:val="0"/>
+        <w:spacing w:after="0"/>
+        <w:rPr>
+          <w:rFonts w:ascii="Monaco" w:hAnsi="Monaco" w:cs="Monaco"/>
+          <w:color w:val="475B62"/>
+        </w:rPr>
+      </w:pPr>
+    </w:p>
+    <w:p>
+      <w:pPr>
+        <w:widowControl w:val="0"/>
+        <w:tabs>
+          <w:tab w:val="left" w:pos="576"/>
+        </w:tabs>
+        <w:autoSpaceDE w:val="0"/>
+        <w:autoSpaceDN w:val="0"/>
+        <w:adjustRightInd w:val="0"/>
+        <w:spacing w:after="0"/>
+        <w:rPr>
+          <w:rFonts w:ascii="Monaco" w:hAnsi="Monaco" w:cs="Monaco"/>
+          <w:color w:val="475B62"/>
+        </w:rPr>
+      </w:pPr>
+    </w:p>
+    <w:p>
+      <w:pPr>
+        <w:widowControl w:val="0"/>
+        <w:tabs>
+          <w:tab w:val="left" w:pos="576"/>
+        </w:tabs>
+        <w:autoSpaceDE w:val="0"/>
+        <w:autoSpaceDN w:val="0"/>
+        <w:adjustRightInd w:val="0"/>
+        <w:spacing w:after="0"/>
+        <w:rPr>
+          <w:rFonts w:ascii="Monaco" w:hAnsi="Monaco" w:cs="Monaco"/>
+          <w:color w:val="475B62"/>
+        </w:rPr>
+      </w:pPr>
+    </w:p>
+    <w:p>
+      <w:pPr>
+        <w:widowControl w:val="0"/>
+        <w:tabs>
+          <w:tab w:val="left" w:pos="576"/>
+        </w:tabs>
+        <w:autoSpaceDE w:val="0"/>
+        <w:autoSpaceDN w:val="0"/>
+        <w:adjustRightInd w:val="0"/>
+        <w:spacing w:after="0"/>
+        <w:rPr>
+          <w:rFonts w:ascii="Monaco" w:hAnsi="Monaco" w:cs="Monaco"/>
+          <w:color w:val="475B62"/>
+        </w:rPr>
+      </w:pPr>
+    </w:p>
+    <w:p>
+      <w:pPr>
+        <w:widowControl w:val="0"/>
+        <w:tabs>
+          <w:tab w:val="left" w:pos="576"/>
+        </w:tabs>
+        <w:autoSpaceDE w:val="0"/>
+        <w:autoSpaceDN w:val="0"/>
+        <w:adjustRightInd w:val="0"/>
+        <w:spacing w:after="0"/>
+        <w:rPr>
+          <w:rFonts w:ascii="Monaco" w:hAnsi="Monaco" w:cs="Monaco"/>
+          <w:color w:val="475B62"/>
+        </w:rPr>
+      </w:pPr>
+    </w:p>
+    <w:p>
+      <w:pPr>
+        <w:widowControl w:val="0"/>
+        <w:tabs>
+          <w:tab w:val="left" w:pos="576"/>
+        </w:tabs>
+        <w:autoSpaceDE w:val="0"/>
+        <w:autoSpaceDN w:val="0"/>
+        <w:adjustRightInd w:val="0"/>
+        <w:spacing w:after="0"/>
+        <w:rPr>
+          <w:rFonts w:ascii="Monaco" w:hAnsi="Monaco" w:cs="Monaco"/>
+          <w:color w:val="475B62"/>
+        </w:rPr>
+      </w:pPr>
     </w:p>
     <w:p>
       <w:pPr>

</xml_diff>